<commit_message>
cambio de cronograma de proyecto
</commit_message>
<xml_diff>
--- a/NV/Desarrollo/SBDL/Gestion/SBDL_PT.docx
+++ b/NV/Desarrollo/SBDL/Gestion/SBDL_PT.docx
@@ -1166,10 +1166,7 @@
       </w:pPr>
     </w:p>
     <w:p/>
-    <w:p>
-      <w:bookmarkStart w:id="1" w:name="_GoBack"/>
-      <w:bookmarkEnd w:id="1"/>
-    </w:p>
+    <w:p/>
     <w:p>
       <w:pPr>
         <w:ind w:left="-284" w:firstLine="148"/>
@@ -3708,7 +3705,12 @@
               <w:t xml:space="preserve"> </w:t>
             </w:r>
             <w:r>
-              <w:t>8 de Abril</w:t>
+              <w:t>22</w:t>
+            </w:r>
+            <w:bookmarkStart w:id="1" w:name="_GoBack"/>
+            <w:bookmarkEnd w:id="1"/>
+            <w:r>
+              <w:t xml:space="preserve"> de Abril</w:t>
             </w:r>
           </w:p>
         </w:tc>
@@ -3822,13 +3824,7 @@
               <w:ind w:left="649" w:hanging="140"/>
             </w:pPr>
             <w:r>
-              <w:t xml:space="preserve">Lista de Requerimientos </w:t>
-            </w:r>
-            <w:r>
-              <w:t>–</w:t>
-            </w:r>
-            <w:r>
-              <w:t xml:space="preserve"> Primera Iteración.</w:t>
+              <w:t>Lista de Requerimientos – Primera Iteración.</w:t>
             </w:r>
           </w:p>
           <w:p>
@@ -3841,10 +3837,7 @@
               <w:ind w:left="649" w:hanging="140"/>
             </w:pPr>
             <w:r>
-              <w:t xml:space="preserve">Lista de Requerimientos – Segunda </w:t>
-            </w:r>
-            <w:r>
-              <w:t>Iteración</w:t>
+              <w:t>Lista de Requerimientos – Segunda Iteración</w:t>
             </w:r>
           </w:p>
         </w:tc>

</xml_diff>